<commit_message>
added tester calculator class
</commit_message>
<xml_diff>
--- a/Java Programming & OOPs/Abstract Class, Interface, Inner Class, Exceptions/Doc.docx
+++ b/Java Programming & OOPs/Abstract Class, Interface, Inner Class, Exceptions/Doc.docx
@@ -541,6 +541,53 @@
       <w:pPr>
         <w:ind w:left="360"/>
       </w:pPr>
+      <w:proofErr w:type="gramStart"/>
+      <w:r>
+        <w:t>Output :</w:t>
+      </w:r>
+      <w:proofErr w:type="gramEnd"/>
+    </w:p>
+    <w:p>
+      <w:pPr>
+        <w:ind w:left="360"/>
+      </w:pPr>
+      <w:r>
+        <w:drawing>
+          <wp:inline distT="0" distB="0" distL="0" distR="0" wp14:anchorId="4943F025" wp14:editId="23BB1B9D">
+            <wp:extent cx="5731510" cy="632460"/>
+            <wp:effectExtent l="0" t="0" r="2540" b="0"/>
+            <wp:docPr id="13" name="Picture 13"/>
+            <wp:cNvGraphicFramePr>
+              <a:graphicFrameLocks xmlns:a="http://schemas.openxmlformats.org/drawingml/2006/main" noChangeAspect="1"/>
+            </wp:cNvGraphicFramePr>
+            <a:graphic xmlns:a="http://schemas.openxmlformats.org/drawingml/2006/main">
+              <a:graphicData uri="http://schemas.openxmlformats.org/drawingml/2006/picture">
+                <pic:pic xmlns:pic="http://schemas.openxmlformats.org/drawingml/2006/picture">
+                  <pic:nvPicPr>
+                    <pic:cNvPr id="1" name=""/>
+                    <pic:cNvPicPr/>
+                  </pic:nvPicPr>
+                  <pic:blipFill>
+                    <a:blip r:embed="rId10"/>
+                    <a:stretch>
+                      <a:fillRect/>
+                    </a:stretch>
+                  </pic:blipFill>
+                  <pic:spPr>
+                    <a:xfrm>
+                      <a:off x="0" y="0"/>
+                      <a:ext cx="5731510" cy="632460"/>
+                    </a:xfrm>
+                    <a:prstGeom prst="rect">
+                      <a:avLst/>
+                    </a:prstGeom>
+                  </pic:spPr>
+                </pic:pic>
+              </a:graphicData>
+            </a:graphic>
+          </wp:inline>
+        </w:drawing>
+      </w:r>
     </w:p>
     <w:p>
       <w:pPr>
@@ -593,7 +640,7 @@
                     <pic:cNvPicPr/>
                   </pic:nvPicPr>
                   <pic:blipFill>
-                    <a:blip r:embed="rId10">
+                    <a:blip r:embed="rId11">
                       <a:extLst>
                         <a:ext uri="{28A0092B-C50C-407E-A947-70E740481C1C}">
                           <a14:useLocalDpi xmlns:a14="http://schemas.microsoft.com/office/drawing/2010/main" val="0"/>
@@ -660,26 +707,8 @@
       <w:pPr>
         <w:pStyle w:val="ListParagraph"/>
       </w:pPr>
-    </w:p>
-    <w:p>
-      <w:pPr>
-        <w:pStyle w:val="ListParagraph"/>
-      </w:pPr>
-    </w:p>
-    <w:p>
-      <w:pPr>
-        <w:pStyle w:val="ListParagraph"/>
-      </w:pPr>
-    </w:p>
-    <w:p>
-      <w:pPr>
-        <w:pStyle w:val="ListParagraph"/>
-      </w:pPr>
-    </w:p>
-    <w:p>
-      <w:pPr>
-        <w:pStyle w:val="ListParagraph"/>
-      </w:pPr>
+      <w:bookmarkStart w:id="0" w:name="_GoBack"/>
+      <w:bookmarkEnd w:id="0"/>
       <w:proofErr w:type="spellStart"/>
       <w:r>
         <w:lastRenderedPageBreak/>
@@ -719,7 +748,7 @@
                     <pic:cNvPicPr/>
                   </pic:nvPicPr>
                   <pic:blipFill>
-                    <a:blip r:embed="rId11">
+                    <a:blip r:embed="rId12">
                       <a:extLst>
                         <a:ext uri="{28A0092B-C50C-407E-A947-70E740481C1C}">
                           <a14:useLocalDpi xmlns:a14="http://schemas.microsoft.com/office/drawing/2010/main" val="0"/>
@@ -766,142 +795,165 @@
       <w:pPr>
         <w:pStyle w:val="ListParagraph"/>
       </w:pPr>
-    </w:p>
-    <w:p>
-      <w:pPr>
-        <w:pStyle w:val="ListParagraph"/>
-      </w:pPr>
-    </w:p>
-    <w:p>
-      <w:pPr>
-        <w:pStyle w:val="ListParagraph"/>
-      </w:pPr>
-    </w:p>
-    <w:p>
-      <w:pPr>
-        <w:pStyle w:val="ListParagraph"/>
-      </w:pPr>
-    </w:p>
-    <w:p>
-      <w:pPr>
-        <w:pStyle w:val="ListParagraph"/>
-      </w:pPr>
-    </w:p>
-    <w:p>
-      <w:pPr>
-        <w:pStyle w:val="ListParagraph"/>
-      </w:pPr>
-    </w:p>
-    <w:p>
-      <w:pPr>
-        <w:pStyle w:val="ListParagraph"/>
-      </w:pPr>
-    </w:p>
-    <w:p>
-      <w:pPr>
-        <w:pStyle w:val="ListParagraph"/>
-      </w:pPr>
-    </w:p>
-    <w:p>
-      <w:pPr>
-        <w:pStyle w:val="ListParagraph"/>
-      </w:pPr>
-    </w:p>
-    <w:p>
-      <w:pPr>
-        <w:pStyle w:val="ListParagraph"/>
-      </w:pPr>
-    </w:p>
-    <w:p>
-      <w:pPr>
-        <w:pStyle w:val="ListParagraph"/>
-      </w:pPr>
-    </w:p>
-    <w:p>
-      <w:pPr>
-        <w:pStyle w:val="ListParagraph"/>
-      </w:pPr>
-    </w:p>
-    <w:p>
-      <w:pPr>
-        <w:pStyle w:val="ListParagraph"/>
-      </w:pPr>
-    </w:p>
-    <w:p>
-      <w:pPr>
-        <w:pStyle w:val="ListParagraph"/>
-      </w:pPr>
-    </w:p>
-    <w:p>
-      <w:pPr>
-        <w:pStyle w:val="ListParagraph"/>
-      </w:pPr>
-    </w:p>
-    <w:p>
-      <w:pPr>
-        <w:pStyle w:val="ListParagraph"/>
-      </w:pPr>
-    </w:p>
-    <w:p>
-      <w:pPr>
-        <w:pStyle w:val="ListParagraph"/>
-      </w:pPr>
-    </w:p>
-    <w:p>
-      <w:pPr>
-        <w:pStyle w:val="ListParagraph"/>
-      </w:pPr>
-    </w:p>
-    <w:p>
-      <w:pPr>
-        <w:pStyle w:val="ListParagraph"/>
-      </w:pPr>
-    </w:p>
-    <w:p>
-      <w:pPr>
-        <w:pStyle w:val="ListParagraph"/>
-      </w:pPr>
-    </w:p>
-    <w:p>
-      <w:pPr>
-        <w:pStyle w:val="ListParagraph"/>
-      </w:pPr>
-    </w:p>
-    <w:p>
-      <w:pPr>
-        <w:pStyle w:val="ListParagraph"/>
-      </w:pPr>
-    </w:p>
-    <w:p>
-      <w:pPr>
-        <w:pStyle w:val="ListParagraph"/>
-      </w:pPr>
-    </w:p>
-    <w:p>
-      <w:pPr>
-        <w:pStyle w:val="ListParagraph"/>
-      </w:pPr>
-    </w:p>
-    <w:p>
-      <w:pPr>
-        <w:pStyle w:val="ListParagraph"/>
-      </w:pPr>
-    </w:p>
-    <w:p>
-      <w:pPr>
-        <w:pStyle w:val="ListParagraph"/>
-      </w:pPr>
-    </w:p>
-    <w:p>
-      <w:pPr>
-        <w:pStyle w:val="ListParagraph"/>
-        <w:numPr>
-          <w:ilvl w:val="0"/>
-          <w:numId w:val="1"/>
-        </w:numPr>
+      <w:proofErr w:type="spellStart"/>
+      <w:r>
+        <w:t>TesterCalculator</w:t>
+      </w:r>
+      <w:proofErr w:type="spellEnd"/>
+      <w:r>
+        <w:t xml:space="preserve"> Class</w:t>
+      </w:r>
+    </w:p>
+    <w:p>
+      <w:pPr>
+        <w:pStyle w:val="ListParagraph"/>
+      </w:pPr>
+    </w:p>
+    <w:p>
+      <w:pPr>
+        <w:pStyle w:val="ListParagraph"/>
+      </w:pPr>
+      <w:r>
+        <w:drawing>
+          <wp:anchor distT="0" distB="0" distL="114300" distR="114300" simplePos="0" relativeHeight="251668480" behindDoc="0" locked="0" layoutInCell="1" allowOverlap="1">
+            <wp:simplePos x="0" y="0"/>
+            <wp:positionH relativeFrom="column">
+              <wp:posOffset>457200</wp:posOffset>
+            </wp:positionH>
+            <wp:positionV relativeFrom="paragraph">
+              <wp:posOffset>-3175</wp:posOffset>
+            </wp:positionV>
+            <wp:extent cx="5210902" cy="4248743"/>
+            <wp:effectExtent l="0" t="0" r="8890" b="0"/>
+            <wp:wrapSquare wrapText="bothSides"/>
+            <wp:docPr id="11" name="Picture 11"/>
+            <wp:cNvGraphicFramePr>
+              <a:graphicFrameLocks xmlns:a="http://schemas.openxmlformats.org/drawingml/2006/main" noChangeAspect="1"/>
+            </wp:cNvGraphicFramePr>
+            <a:graphic xmlns:a="http://schemas.openxmlformats.org/drawingml/2006/main">
+              <a:graphicData uri="http://schemas.openxmlformats.org/drawingml/2006/picture">
+                <pic:pic xmlns:pic="http://schemas.openxmlformats.org/drawingml/2006/picture">
+                  <pic:nvPicPr>
+                    <pic:cNvPr id="1" name=""/>
+                    <pic:cNvPicPr/>
+                  </pic:nvPicPr>
+                  <pic:blipFill>
+                    <a:blip r:embed="rId13">
+                      <a:extLst>
+                        <a:ext uri="{28A0092B-C50C-407E-A947-70E740481C1C}">
+                          <a14:useLocalDpi xmlns:a14="http://schemas.microsoft.com/office/drawing/2010/main" val="0"/>
+                        </a:ext>
+                      </a:extLst>
+                    </a:blip>
+                    <a:stretch>
+                      <a:fillRect/>
+                    </a:stretch>
+                  </pic:blipFill>
+                  <pic:spPr>
+                    <a:xfrm>
+                      <a:off x="0" y="0"/>
+                      <a:ext cx="5210902" cy="4248743"/>
+                    </a:xfrm>
+                    <a:prstGeom prst="rect">
+                      <a:avLst/>
+                    </a:prstGeom>
+                  </pic:spPr>
+                </pic:pic>
+              </a:graphicData>
+            </a:graphic>
+            <wp14:sizeRelH relativeFrom="page">
+              <wp14:pctWidth>0</wp14:pctWidth>
+            </wp14:sizeRelH>
+            <wp14:sizeRelV relativeFrom="page">
+              <wp14:pctHeight>0</wp14:pctHeight>
+            </wp14:sizeRelV>
+          </wp:anchor>
+        </w:drawing>
+      </w:r>
+    </w:p>
+    <w:p>
+      <w:pPr>
+        <w:pStyle w:val="ListParagraph"/>
       </w:pPr>
       <w:r>
         <w:lastRenderedPageBreak/>
+        <w:drawing>
+          <wp:anchor distT="0" distB="0" distL="114300" distR="114300" simplePos="0" relativeHeight="251669504" behindDoc="0" locked="0" layoutInCell="1" allowOverlap="1">
+            <wp:simplePos x="0" y="0"/>
+            <wp:positionH relativeFrom="column">
+              <wp:posOffset>-602615</wp:posOffset>
+            </wp:positionH>
+            <wp:positionV relativeFrom="paragraph">
+              <wp:posOffset>259080</wp:posOffset>
+            </wp:positionV>
+            <wp:extent cx="7094220" cy="556260"/>
+            <wp:effectExtent l="0" t="0" r="0" b="0"/>
+            <wp:wrapSquare wrapText="bothSides"/>
+            <wp:docPr id="12" name="Picture 12"/>
+            <wp:cNvGraphicFramePr>
+              <a:graphicFrameLocks xmlns:a="http://schemas.openxmlformats.org/drawingml/2006/main" noChangeAspect="1"/>
+            </wp:cNvGraphicFramePr>
+            <a:graphic xmlns:a="http://schemas.openxmlformats.org/drawingml/2006/main">
+              <a:graphicData uri="http://schemas.openxmlformats.org/drawingml/2006/picture">
+                <pic:pic xmlns:pic="http://schemas.openxmlformats.org/drawingml/2006/picture">
+                  <pic:nvPicPr>
+                    <pic:cNvPr id="1" name=""/>
+                    <pic:cNvPicPr/>
+                  </pic:nvPicPr>
+                  <pic:blipFill>
+                    <a:blip r:embed="rId14" cstate="print">
+                      <a:extLst>
+                        <a:ext uri="{28A0092B-C50C-407E-A947-70E740481C1C}">
+                          <a14:useLocalDpi xmlns:a14="http://schemas.microsoft.com/office/drawing/2010/main" val="0"/>
+                        </a:ext>
+                      </a:extLst>
+                    </a:blip>
+                    <a:stretch>
+                      <a:fillRect/>
+                    </a:stretch>
+                  </pic:blipFill>
+                  <pic:spPr>
+                    <a:xfrm>
+                      <a:off x="0" y="0"/>
+                      <a:ext cx="7094220" cy="556260"/>
+                    </a:xfrm>
+                    <a:prstGeom prst="rect">
+                      <a:avLst/>
+                    </a:prstGeom>
+                  </pic:spPr>
+                </pic:pic>
+              </a:graphicData>
+            </a:graphic>
+            <wp14:sizeRelH relativeFrom="page">
+              <wp14:pctWidth>0</wp14:pctWidth>
+            </wp14:sizeRelH>
+            <wp14:sizeRelV relativeFrom="page">
+              <wp14:pctHeight>0</wp14:pctHeight>
+            </wp14:sizeRelV>
+          </wp:anchor>
+        </w:drawing>
+      </w:r>
+      <w:proofErr w:type="gramStart"/>
+      <w:r>
+        <w:t>Output :</w:t>
+      </w:r>
+      <w:proofErr w:type="gramEnd"/>
+    </w:p>
+    <w:p>
+      <w:pPr>
+        <w:pStyle w:val="ListParagraph"/>
+      </w:pPr>
+    </w:p>
+    <w:p>
+      <w:pPr>
+        <w:pStyle w:val="ListParagraph"/>
+      </w:pPr>
+    </w:p>
+    <w:p>
+      <w:pPr>
+        <w:pStyle w:val="ListParagraph"/>
+      </w:pPr>
+      <w:r>
         <w:t>City Class</w:t>
       </w:r>
     </w:p>
@@ -931,7 +983,7 @@
                     <pic:cNvPicPr/>
                   </pic:nvPicPr>
                   <pic:blipFill>
-                    <a:blip r:embed="rId12">
+                    <a:blip r:embed="rId15">
                       <a:extLst>
                         <a:ext uri="{28A0092B-C50C-407E-A947-70E740481C1C}">
                           <a14:useLocalDpi xmlns:a14="http://schemas.microsoft.com/office/drawing/2010/main" val="0"/>
@@ -1208,27 +1260,6 @@
       <w:pPr>
         <w:pStyle w:val="ListParagraph"/>
       </w:pPr>
-      <w:bookmarkStart w:id="0" w:name="_GoBack"/>
-      <w:bookmarkEnd w:id="0"/>
-    </w:p>
-    <w:p>
-      <w:pPr>
-        <w:pStyle w:val="ListParagraph"/>
-      </w:pPr>
-    </w:p>
-    <w:p>
-      <w:pPr>
-        <w:pStyle w:val="ListParagraph"/>
-      </w:pPr>
-      <w:proofErr w:type="spellStart"/>
-      <w:r>
-        <w:lastRenderedPageBreak/>
-        <w:t>TesterCity</w:t>
-      </w:r>
-      <w:proofErr w:type="spellEnd"/>
-      <w:r>
-        <w:t xml:space="preserve"> Class</w:t>
-      </w:r>
     </w:p>
     <w:p>
       <w:pPr>
@@ -1244,10 +1275,10 @@
           <wp:anchor distT="0" distB="0" distL="114300" distR="114300" simplePos="0" relativeHeight="251666432" behindDoc="0" locked="0" layoutInCell="1" allowOverlap="1">
             <wp:simplePos x="0" y="0"/>
             <wp:positionH relativeFrom="column">
-              <wp:posOffset>-177800</wp:posOffset>
+              <wp:posOffset>63500</wp:posOffset>
             </wp:positionH>
             <wp:positionV relativeFrom="paragraph">
-              <wp:posOffset>0</wp:posOffset>
+              <wp:posOffset>201930</wp:posOffset>
             </wp:positionV>
             <wp:extent cx="5731510" cy="3918585"/>
             <wp:effectExtent l="0" t="0" r="2540" b="5715"/>
@@ -1264,7 +1295,7 @@
                     <pic:cNvPicPr/>
                   </pic:nvPicPr>
                   <pic:blipFill>
-                    <a:blip r:embed="rId13">
+                    <a:blip r:embed="rId16">
                       <a:extLst>
                         <a:ext uri="{28A0092B-C50C-407E-A947-70E740481C1C}">
                           <a14:useLocalDpi xmlns:a14="http://schemas.microsoft.com/office/drawing/2010/main" val="0"/>
@@ -1296,6 +1327,141 @@
           </wp:anchor>
         </w:drawing>
       </w:r>
+      <w:proofErr w:type="spellStart"/>
+      <w:r>
+        <w:t>TesterCity</w:t>
+      </w:r>
+      <w:proofErr w:type="spellEnd"/>
+      <w:r>
+        <w:t xml:space="preserve"> Class</w:t>
+      </w:r>
+    </w:p>
+    <w:p>
+      <w:pPr>
+        <w:pStyle w:val="ListParagraph"/>
+      </w:pPr>
+    </w:p>
+    <w:p>
+      <w:pPr>
+        <w:pStyle w:val="ListParagraph"/>
+      </w:pPr>
+    </w:p>
+    <w:p>
+      <w:pPr>
+        <w:pStyle w:val="ListParagraph"/>
+      </w:pPr>
+    </w:p>
+    <w:p>
+      <w:pPr>
+        <w:pStyle w:val="ListParagraph"/>
+      </w:pPr>
+      <w:proofErr w:type="gramStart"/>
+      <w:r>
+        <w:t>Output :</w:t>
+      </w:r>
+      <w:proofErr w:type="gramEnd"/>
+    </w:p>
+    <w:p>
+      <w:pPr>
+        <w:pStyle w:val="ListParagraph"/>
+      </w:pPr>
+      <w:r>
+        <w:drawing>
+          <wp:anchor distT="0" distB="0" distL="114300" distR="114300" simplePos="0" relativeHeight="251667456" behindDoc="0" locked="0" layoutInCell="1" allowOverlap="1">
+            <wp:simplePos x="0" y="0"/>
+            <wp:positionH relativeFrom="column">
+              <wp:posOffset>-135255</wp:posOffset>
+            </wp:positionH>
+            <wp:positionV relativeFrom="paragraph">
+              <wp:posOffset>184150</wp:posOffset>
+            </wp:positionV>
+            <wp:extent cx="6588125" cy="415925"/>
+            <wp:effectExtent l="0" t="0" r="3175" b="3175"/>
+            <wp:wrapSquare wrapText="bothSides"/>
+            <wp:docPr id="10" name="Picture 10"/>
+            <wp:cNvGraphicFramePr>
+              <a:graphicFrameLocks xmlns:a="http://schemas.openxmlformats.org/drawingml/2006/main" noChangeAspect="1"/>
+            </wp:cNvGraphicFramePr>
+            <a:graphic xmlns:a="http://schemas.openxmlformats.org/drawingml/2006/main">
+              <a:graphicData uri="http://schemas.openxmlformats.org/drawingml/2006/picture">
+                <pic:pic xmlns:pic="http://schemas.openxmlformats.org/drawingml/2006/picture">
+                  <pic:nvPicPr>
+                    <pic:cNvPr id="1" name=""/>
+                    <pic:cNvPicPr/>
+                  </pic:nvPicPr>
+                  <pic:blipFill>
+                    <a:blip r:embed="rId17" cstate="print">
+                      <a:extLst>
+                        <a:ext uri="{28A0092B-C50C-407E-A947-70E740481C1C}">
+                          <a14:useLocalDpi xmlns:a14="http://schemas.microsoft.com/office/drawing/2010/main" val="0"/>
+                        </a:ext>
+                      </a:extLst>
+                    </a:blip>
+                    <a:stretch>
+                      <a:fillRect/>
+                    </a:stretch>
+                  </pic:blipFill>
+                  <pic:spPr>
+                    <a:xfrm>
+                      <a:off x="0" y="0"/>
+                      <a:ext cx="6588125" cy="415925"/>
+                    </a:xfrm>
+                    <a:prstGeom prst="rect">
+                      <a:avLst/>
+                    </a:prstGeom>
+                  </pic:spPr>
+                </pic:pic>
+              </a:graphicData>
+            </a:graphic>
+            <wp14:sizeRelH relativeFrom="page">
+              <wp14:pctWidth>0</wp14:pctWidth>
+            </wp14:sizeRelH>
+            <wp14:sizeRelV relativeFrom="page">
+              <wp14:pctHeight>0</wp14:pctHeight>
+            </wp14:sizeRelV>
+          </wp:anchor>
+        </w:drawing>
+      </w:r>
+    </w:p>
+    <w:p>
+      <w:pPr>
+        <w:pStyle w:val="ListParagraph"/>
+      </w:pPr>
+    </w:p>
+    <w:p>
+      <w:pPr>
+        <w:pStyle w:val="ListParagraph"/>
+      </w:pPr>
+    </w:p>
+    <w:p>
+      <w:pPr>
+        <w:pStyle w:val="ListParagraph"/>
+      </w:pPr>
+    </w:p>
+    <w:p>
+      <w:pPr>
+        <w:pStyle w:val="ListParagraph"/>
+      </w:pPr>
+    </w:p>
+    <w:p>
+      <w:pPr>
+        <w:pStyle w:val="ListParagraph"/>
+      </w:pPr>
+    </w:p>
+    <w:p>
+      <w:pPr>
+        <w:pStyle w:val="ListParagraph"/>
+      </w:pPr>
+    </w:p>
+    <w:p>
+      <w:pPr>
+        <w:pStyle w:val="ListParagraph"/>
+      </w:pPr>
+    </w:p>
+    <w:p>
+      <w:pPr>
+        <w:pStyle w:val="ListParagraph"/>
+      </w:pPr>
     </w:p>
     <w:sectPr>
       <w:pgSz w:w="11906" w:h="16838"/>

</xml_diff>